<commit_message>
added some more manual test cases
</commit_message>
<xml_diff>
--- a/ManualTestCases.docx
+++ b/ManualTestCases.docx
@@ -63,10 +63,7 @@
     </w:p>
     <w:p>
       <w:r>
-        <w:t>Then the number of co</w:t>
-      </w:r>
-      <w:r>
-        <w:t>mputers should match the database</w:t>
+        <w:t>Then the number of computers should match the database</w:t>
       </w:r>
     </w:p>
     <w:p/>
@@ -93,10 +90,7 @@
     <w:p/>
     <w:p>
       <w:r>
-        <w:t>Scenar</w:t>
-      </w:r>
-      <w:r>
-        <w:t>io: As a user, I should be able to create computer names with special characters</w:t>
+        <w:t>Scenario: As a user, I should be able to create computer names with special characters</w:t>
       </w:r>
     </w:p>
     <w:p>
@@ -105,18 +99,10 @@
       </w:r>
     </w:p>
     <w:p>
-      <w:r>
-        <w:t xml:space="preserve">When I create a computer name with the value </w:t>
-      </w:r>
-      <w:proofErr w:type="gramStart"/>
-      <w:r>
-        <w:t>“?/</w:t>
-      </w:r>
-      <w:proofErr w:type="gramEnd"/>
-      <w:r>
-        <w:t>’”+</w:t>
-      </w:r>
-      <w:proofErr w:type="spellStart"/>
+      <w:bookmarkStart w:id="0" w:name="_GoBack"/>
+      <w:r>
+        <w:t>When I create a computer name with the value “?/’”+</w:t>
+      </w:r>
       <w:r>
         <w:rPr>
           <w:color w:val="222222"/>
@@ -124,24 +110,15 @@
         </w:rPr>
         <w:t>äë</w:t>
       </w:r>
-      <w:proofErr w:type="spellEnd"/>
       <w:r>
         <w:t>”</w:t>
       </w:r>
     </w:p>
-    <w:p>
-      <w:r>
-        <w:t xml:space="preserve">And I search for the computer name </w:t>
-      </w:r>
-      <w:proofErr w:type="gramStart"/>
-      <w:r>
-        <w:t>“?/</w:t>
-      </w:r>
-      <w:proofErr w:type="gramEnd"/>
-      <w:r>
-        <w:t>’”+</w:t>
-      </w:r>
-      <w:proofErr w:type="spellStart"/>
+    <w:bookmarkEnd w:id="0"/>
+    <w:p>
+      <w:r>
+        <w:t>And I search for the computer name “?/’”+</w:t>
+      </w:r>
       <w:r>
         <w:rPr>
           <w:color w:val="222222"/>
@@ -149,24 +126,14 @@
         </w:rPr>
         <w:t>äë</w:t>
       </w:r>
-      <w:proofErr w:type="spellEnd"/>
       <w:r>
         <w:t>”</w:t>
       </w:r>
     </w:p>
     <w:p>
       <w:r>
-        <w:t xml:space="preserve">And the results for computer name </w:t>
-      </w:r>
-      <w:proofErr w:type="gramStart"/>
-      <w:r>
-        <w:t>“?/</w:t>
-      </w:r>
-      <w:proofErr w:type="gramEnd"/>
-      <w:r>
-        <w:t>’”+</w:t>
-      </w:r>
-      <w:proofErr w:type="spellStart"/>
+        <w:t>And the results for computer name “?/’”+</w:t>
+      </w:r>
       <w:r>
         <w:rPr>
           <w:color w:val="222222"/>
@@ -174,27 +141,20 @@
         </w:rPr>
         <w:t>äë</w:t>
       </w:r>
-      <w:proofErr w:type="spellEnd"/>
-      <w:r>
-        <w:t>” i</w:t>
-      </w:r>
-      <w:r>
-        <w:t>s displayed</w:t>
-      </w:r>
-    </w:p>
-    <w:p>
-      <w:r>
-        <w:t xml:space="preserve">Then computer name </w:t>
-      </w:r>
-      <w:proofErr w:type="gramStart"/>
-      <w:r>
-        <w:t>“?/</w:t>
-      </w:r>
-      <w:proofErr w:type="gramEnd"/>
-      <w:r>
-        <w:t>’”+</w:t>
-      </w:r>
-      <w:proofErr w:type="spellStart"/>
+      <w:r>
+        <w:t>” is displayed</w:t>
+      </w:r>
+      <w:r>
+        <w:t xml:space="preserve"> </w:t>
+      </w:r>
+    </w:p>
+    <w:p>
+      <w:r>
+        <w:t>Then</w:t>
+      </w:r>
+      <w:r>
+        <w:t xml:space="preserve"> computer name “?/’”+</w:t>
+      </w:r>
       <w:r>
         <w:rPr>
           <w:color w:val="222222"/>
@@ -202,12 +162,108 @@
         </w:rPr>
         <w:t>äë</w:t>
       </w:r>
-      <w:proofErr w:type="spellEnd"/>
       <w:r>
         <w:t>” edit screen is loaded</w:t>
       </w:r>
     </w:p>
     <w:p/>
+    <w:p>
+      <w:pPr>
+        <w:rPr>
+          <w:b/>
+        </w:rPr>
+      </w:pPr>
+      <w:r>
+        <w:rPr>
+          <w:b/>
+        </w:rPr>
+        <w:t xml:space="preserve">Manual test cases </w:t>
+      </w:r>
+      <w:r>
+        <w:rPr>
+          <w:b/>
+        </w:rPr>
+        <w:t xml:space="preserve">maybe better suited to unit testing </w:t>
+      </w:r>
+    </w:p>
+    <w:p>
+      <w:r>
+        <w:t>Scenario: As a developer, when a computer is added, then the number of computers should increase by 1</w:t>
+      </w:r>
+    </w:p>
+    <w:p>
+      <w:r>
+        <w:t>Given the Homepage has loaded</w:t>
+      </w:r>
+    </w:p>
+    <w:p>
+      <w:r>
+        <w:t>When a computer is added</w:t>
+      </w:r>
+    </w:p>
+    <w:p>
+      <w:r>
+        <w:t>Then the number of computers in the database should increase by 1</w:t>
+      </w:r>
+    </w:p>
+    <w:p>
+      <w:r>
+        <w:t>And the number of computers displayed on the application should increase by 1</w:t>
+      </w:r>
+    </w:p>
+    <w:p/>
+    <w:p>
+      <w:r>
+        <w:t>Scenario: As a developer, when a computer is edited, then the number of computers should not increase</w:t>
+      </w:r>
+    </w:p>
+    <w:p>
+      <w:r>
+        <w:t>Given the Homepage has loaded</w:t>
+      </w:r>
+    </w:p>
+    <w:p>
+      <w:r>
+        <w:t>When a computer is edited</w:t>
+      </w:r>
+    </w:p>
+    <w:p>
+      <w:r>
+        <w:t>Then the number of computers in the database should not increase</w:t>
+      </w:r>
+    </w:p>
+    <w:p>
+      <w:r>
+        <w:t>And the number of computers displayed on the application should not increase</w:t>
+      </w:r>
+    </w:p>
+    <w:p/>
+    <w:p>
+      <w:r>
+        <w:t>Scenario: As a developer, when a computer is deleted, then the number of computers should decrease by 1</w:t>
+      </w:r>
+    </w:p>
+    <w:p>
+      <w:r>
+        <w:t>Given the Homepage has loaded</w:t>
+      </w:r>
+    </w:p>
+    <w:p>
+      <w:r>
+        <w:lastRenderedPageBreak/>
+        <w:t>When a computer is deleted</w:t>
+      </w:r>
+    </w:p>
+    <w:p>
+      <w:r>
+        <w:t>Then the number of computers in the database should decrease by 1</w:t>
+      </w:r>
+    </w:p>
+    <w:p>
+      <w:r>
+        <w:t>And the number of computers displayed on the application should decrease by 1</w:t>
+      </w:r>
+    </w:p>
     <w:p/>
     <w:p/>
     <w:p>
@@ -257,23 +313,7 @@
         </w:numPr>
       </w:pPr>
       <w:r>
-        <w:t>Application performs as expected when cross site scripting or SQL injections</w:t>
-      </w:r>
-      <w:r>
-        <w:t xml:space="preserve"> are</w:t>
-      </w:r>
-      <w:bookmarkStart w:id="0" w:name="_GoBack"/>
-      <w:bookmarkEnd w:id="0"/>
-      <w:r>
-        <w:t xml:space="preserve"> entered into input fields </w:t>
-      </w:r>
-      <w:proofErr w:type="spellStart"/>
-      <w:r>
-        <w:t>eg</w:t>
-      </w:r>
-      <w:proofErr w:type="spellEnd"/>
-      <w:r>
-        <w:t xml:space="preserve"> “&gt;&lt;script&gt;alert(‘hello’)&lt;/script&gt;”</w:t>
+        <w:t>Application performs as expected when cross site scripting or SQL injections are entered into input fields eg “&gt;&lt;script&gt;alert(‘hello’)&lt;/script&gt;”</w:t>
       </w:r>
     </w:p>
     <w:p/>
@@ -302,10 +342,7 @@
         </w:numPr>
       </w:pPr>
       <w:r>
-        <w:t>Test boundary values for input text fiel</w:t>
-      </w:r>
-      <w:r>
-        <w:t>ds with large text strings, numerical values</w:t>
+        <w:t>Test boundary values for input text fields with large text strings, numerical values</w:t>
       </w:r>
     </w:p>
     <w:p>
@@ -316,10 +353,18 @@
         </w:numPr>
       </w:pPr>
       <w:r>
-        <w:t xml:space="preserve">Test application with malformed query </w:t>
-      </w:r>
-      <w:r>
-        <w:t xml:space="preserve">strings </w:t>
+        <w:t xml:space="preserve">Test application with malformed query strings </w:t>
+      </w:r>
+    </w:p>
+    <w:p>
+      <w:pPr>
+        <w:numPr>
+          <w:ilvl w:val="0"/>
+          <w:numId w:val="2"/>
+        </w:numPr>
+      </w:pPr>
+      <w:r>
+        <w:t>Test application under different locales and note the date format of ‘introduced date and ‘discontinued date’ remains in the expected format</w:t>
       </w:r>
     </w:p>
     <w:p/>

</xml_diff>

<commit_message>
added more manual test cases
</commit_message>
<xml_diff>
--- a/ManualTestCases.docx
+++ b/ManualTestCases.docx
@@ -19,6 +19,77 @@
         <w:t>Manual test cases</w:t>
       </w:r>
     </w:p>
+    <w:p>
+      <w:r>
+        <w:t>These are the test cases that were not automated for a number of reasons:</w:t>
+      </w:r>
+    </w:p>
+    <w:p>
+      <w:pPr>
+        <w:pStyle w:val="ListParagraph"/>
+        <w:numPr>
+          <w:ilvl w:val="0"/>
+          <w:numId w:val="3"/>
+        </w:numPr>
+      </w:pPr>
+      <w:r>
+        <w:t xml:space="preserve">Unable to find reliable </w:t>
+      </w:r>
+      <w:r>
+        <w:t xml:space="preserve">web element </w:t>
+      </w:r>
+      <w:r>
+        <w:t>locators</w:t>
+      </w:r>
+    </w:p>
+    <w:p>
+      <w:pPr>
+        <w:pStyle w:val="ListParagraph"/>
+        <w:numPr>
+          <w:ilvl w:val="0"/>
+          <w:numId w:val="3"/>
+        </w:numPr>
+      </w:pPr>
+      <w:r>
+        <w:t xml:space="preserve">Unable to control the test data to ensure </w:t>
+      </w:r>
+      <w:r>
+        <w:t xml:space="preserve">test conditions remain the same throughout the duration of the test </w:t>
+      </w:r>
+      <w:proofErr w:type="spellStart"/>
+      <w:r>
+        <w:t>eg.</w:t>
+      </w:r>
+      <w:proofErr w:type="spellEnd"/>
+      <w:r>
+        <w:t xml:space="preserve"> Filter screen contains a changing number of records</w:t>
+      </w:r>
+    </w:p>
+    <w:p>
+      <w:pPr>
+        <w:pStyle w:val="ListParagraph"/>
+        <w:numPr>
+          <w:ilvl w:val="0"/>
+          <w:numId w:val="3"/>
+        </w:numPr>
+      </w:pPr>
+      <w:r>
+        <w:t xml:space="preserve">Test would take too long to execute with current data set </w:t>
+      </w:r>
+      <w:proofErr w:type="spellStart"/>
+      <w:r>
+        <w:t>eg.</w:t>
+      </w:r>
+      <w:proofErr w:type="spellEnd"/>
+      <w:r>
+        <w:t xml:space="preserve"> Clicking ‘Next’ until the end of filter screen resul</w:t>
+      </w:r>
+      <w:bookmarkStart w:id="0" w:name="_GoBack"/>
+      <w:bookmarkEnd w:id="0"/>
+      <w:r>
+        <w:t>ts</w:t>
+      </w:r>
+    </w:p>
     <w:p/>
     <w:p>
       <w:r>
@@ -99,10 +170,18 @@
       </w:r>
     </w:p>
     <w:p>
-      <w:bookmarkStart w:id="0" w:name="_GoBack"/>
-      <w:r>
-        <w:t>When I create a computer name with the value “?/’”+</w:t>
-      </w:r>
+      <w:r>
+        <w:t xml:space="preserve">When I create a computer name with the value </w:t>
+      </w:r>
+      <w:proofErr w:type="gramStart"/>
+      <w:r>
+        <w:t>“?/</w:t>
+      </w:r>
+      <w:proofErr w:type="gramEnd"/>
+      <w:r>
+        <w:t>’”+</w:t>
+      </w:r>
+      <w:proofErr w:type="spellStart"/>
       <w:r>
         <w:rPr>
           <w:color w:val="222222"/>
@@ -110,15 +189,24 @@
         </w:rPr>
         <w:t>äë</w:t>
       </w:r>
+      <w:proofErr w:type="spellEnd"/>
       <w:r>
         <w:t>”</w:t>
       </w:r>
     </w:p>
-    <w:bookmarkEnd w:id="0"/>
-    <w:p>
-      <w:r>
-        <w:t>And I search for the computer name “?/’”+</w:t>
-      </w:r>
+    <w:p>
+      <w:r>
+        <w:t xml:space="preserve">And I search for the computer name </w:t>
+      </w:r>
+      <w:proofErr w:type="gramStart"/>
+      <w:r>
+        <w:t>“?/</w:t>
+      </w:r>
+      <w:proofErr w:type="gramEnd"/>
+      <w:r>
+        <w:t>’”+</w:t>
+      </w:r>
+      <w:proofErr w:type="spellStart"/>
       <w:r>
         <w:rPr>
           <w:color w:val="222222"/>
@@ -126,14 +214,24 @@
         </w:rPr>
         <w:t>äë</w:t>
       </w:r>
+      <w:proofErr w:type="spellEnd"/>
       <w:r>
         <w:t>”</w:t>
       </w:r>
     </w:p>
     <w:p>
       <w:r>
-        <w:t>And the results for computer name “?/’”+</w:t>
-      </w:r>
+        <w:t xml:space="preserve">And the results for computer name </w:t>
+      </w:r>
+      <w:proofErr w:type="gramStart"/>
+      <w:r>
+        <w:t>“?/</w:t>
+      </w:r>
+      <w:proofErr w:type="gramEnd"/>
+      <w:r>
+        <w:t>’”+</w:t>
+      </w:r>
+      <w:proofErr w:type="spellStart"/>
       <w:r>
         <w:rPr>
           <w:color w:val="222222"/>
@@ -141,6 +239,7 @@
         </w:rPr>
         <w:t>äë</w:t>
       </w:r>
+      <w:proofErr w:type="spellEnd"/>
       <w:r>
         <w:t>” is displayed</w:t>
       </w:r>
@@ -153,8 +252,17 @@
         <w:t>Then</w:t>
       </w:r>
       <w:r>
-        <w:t xml:space="preserve"> computer name “?/’”+</w:t>
-      </w:r>
+        <w:t xml:space="preserve"> computer name </w:t>
+      </w:r>
+      <w:proofErr w:type="gramStart"/>
+      <w:r>
+        <w:t>“?/</w:t>
+      </w:r>
+      <w:proofErr w:type="gramEnd"/>
+      <w:r>
+        <w:t>’”+</w:t>
+      </w:r>
+      <w:proofErr w:type="spellStart"/>
       <w:r>
         <w:rPr>
           <w:color w:val="222222"/>
@@ -162,10 +270,223 @@
         </w:rPr>
         <w:t>äë</w:t>
       </w:r>
+      <w:proofErr w:type="spellEnd"/>
       <w:r>
         <w:t>” edit screen is loaded</w:t>
       </w:r>
     </w:p>
+    <w:p/>
+    <w:p>
+      <w:r>
+        <w:t xml:space="preserve">Scenario: As a user, </w:t>
+      </w:r>
+      <w:r>
+        <w:t>I should be able to sort results by ascending Computer name</w:t>
+      </w:r>
+    </w:p>
+    <w:p>
+      <w:r>
+        <w:t>Given the Homepage has loaded</w:t>
+      </w:r>
+    </w:p>
+    <w:p>
+      <w:r>
+        <w:t>When</w:t>
+      </w:r>
+      <w:r>
+        <w:t xml:space="preserve"> </w:t>
+      </w:r>
+      <w:r>
+        <w:t>I click on the Computer name sort arrow up</w:t>
+      </w:r>
+    </w:p>
+    <w:p>
+      <w:r>
+        <w:t>Then the Computer names are sorted in ascending order</w:t>
+      </w:r>
+    </w:p>
+    <w:p/>
+    <w:p>
+      <w:r>
+        <w:t>Scenario: As a user, I should be able to sort results by ascending Computer name</w:t>
+      </w:r>
+      <w:r>
+        <w:t xml:space="preserve"> and go to the next page</w:t>
+      </w:r>
+    </w:p>
+    <w:p>
+      <w:r>
+        <w:t>Given the Homepage has loaded</w:t>
+      </w:r>
+    </w:p>
+    <w:p>
+      <w:r>
+        <w:t>When I click on the Computer name sort arrow</w:t>
+      </w:r>
+      <w:r>
+        <w:t xml:space="preserve"> up</w:t>
+      </w:r>
+    </w:p>
+    <w:p>
+      <w:r>
+        <w:t>And</w:t>
+      </w:r>
+      <w:r>
+        <w:t xml:space="preserve"> </w:t>
+      </w:r>
+      <w:r>
+        <w:t>I click on the next button</w:t>
+      </w:r>
+    </w:p>
+    <w:p>
+      <w:r>
+        <w:t>Then the next page is sorted by ascending order</w:t>
+      </w:r>
+    </w:p>
+    <w:p/>
+    <w:p>
+      <w:r>
+        <w:lastRenderedPageBreak/>
+        <w:t xml:space="preserve">Scenario: As a user, I should be able to sort results by ascending Computer name and go to the </w:t>
+      </w:r>
+      <w:r>
+        <w:t>previous</w:t>
+      </w:r>
+      <w:r>
+        <w:t xml:space="preserve"> page</w:t>
+      </w:r>
+    </w:p>
+    <w:p>
+      <w:r>
+        <w:t>Given the Homepage has loaded</w:t>
+      </w:r>
+    </w:p>
+    <w:p>
+      <w:r>
+        <w:t>When I click on the Computer name sort arrow</w:t>
+      </w:r>
+      <w:r>
+        <w:t xml:space="preserve"> up</w:t>
+      </w:r>
+    </w:p>
+    <w:p>
+      <w:r>
+        <w:t>And I click on the next button</w:t>
+      </w:r>
+    </w:p>
+    <w:p>
+      <w:r>
+        <w:t>And I click on the previous button</w:t>
+      </w:r>
+    </w:p>
+    <w:p>
+      <w:r>
+        <w:t xml:space="preserve">Then </w:t>
+      </w:r>
+      <w:r>
+        <w:t xml:space="preserve">the </w:t>
+      </w:r>
+      <w:r>
+        <w:t>previous</w:t>
+      </w:r>
+      <w:r>
+        <w:t xml:space="preserve"> page is sorted by ascending order</w:t>
+      </w:r>
+    </w:p>
+    <w:p/>
+    <w:p>
+      <w:r>
+        <w:t xml:space="preserve">Scenario: As a user, I should be able to sort results by </w:t>
+      </w:r>
+      <w:r>
+        <w:t>de</w:t>
+      </w:r>
+      <w:r>
+        <w:t>scending Computer name</w:t>
+      </w:r>
+    </w:p>
+    <w:p>
+      <w:r>
+        <w:t>Given the Homepage has loaded</w:t>
+      </w:r>
+    </w:p>
+    <w:p>
+      <w:r>
+        <w:t>When I click on the Computer name sort arrow</w:t>
+      </w:r>
+      <w:r>
+        <w:t xml:space="preserve"> down</w:t>
+      </w:r>
+    </w:p>
+    <w:p>
+      <w:r>
+        <w:t>Then the Computer names are sorted in descending order</w:t>
+      </w:r>
+    </w:p>
+    <w:p/>
+    <w:p>
+      <w:r>
+        <w:t>Scenario: As a user, I should be able to sort results by descending Computer name and go to the next page</w:t>
+      </w:r>
+    </w:p>
+    <w:p>
+      <w:r>
+        <w:t>Given the Homepage has loaded</w:t>
+      </w:r>
+    </w:p>
+    <w:p>
+      <w:r>
+        <w:t>When I click on the Computer name sort arrow</w:t>
+      </w:r>
+      <w:r>
+        <w:t xml:space="preserve"> down</w:t>
+      </w:r>
+    </w:p>
+    <w:p>
+      <w:r>
+        <w:t>And I click on the next button</w:t>
+      </w:r>
+    </w:p>
+    <w:p>
+      <w:r>
+        <w:t>Then the next page is sorted by descending order</w:t>
+      </w:r>
+    </w:p>
+    <w:p/>
+    <w:p>
+      <w:r>
+        <w:t>Scenario: As a user, I should be able to sort results by descending Computer name and go to the previous page</w:t>
+      </w:r>
+    </w:p>
+    <w:p>
+      <w:r>
+        <w:t>Given the Homepage has loaded</w:t>
+      </w:r>
+    </w:p>
+    <w:p>
+      <w:r>
+        <w:t>When I click on the Computer name sort arrow</w:t>
+      </w:r>
+      <w:r>
+        <w:t xml:space="preserve"> down</w:t>
+      </w:r>
+    </w:p>
+    <w:p>
+      <w:r>
+        <w:t>And I click on the next button</w:t>
+      </w:r>
+    </w:p>
+    <w:p>
+      <w:r>
+        <w:t>And I click on the previous button</w:t>
+      </w:r>
+    </w:p>
+    <w:p>
+      <w:r>
+        <w:t>Then the previous page is sorted by descending order</w:t>
+      </w:r>
+    </w:p>
+    <w:p/>
     <w:p/>
     <w:p>
       <w:pPr>
@@ -240,6 +561,7 @@
     <w:p/>
     <w:p>
       <w:r>
+        <w:lastRenderedPageBreak/>
         <w:t>Scenario: As a developer, when a computer is deleted, then the number of computers should decrease by 1</w:t>
       </w:r>
     </w:p>
@@ -250,7 +572,6 @@
     </w:p>
     <w:p>
       <w:r>
-        <w:lastRenderedPageBreak/>
         <w:t>When a computer is deleted</w:t>
       </w:r>
     </w:p>
@@ -313,7 +634,23 @@
         </w:numPr>
       </w:pPr>
       <w:r>
-        <w:t>Application performs as expected when cross site scripting or SQL injections are entered into input fields eg “&gt;&lt;script&gt;alert(‘hello’)&lt;/script&gt;”</w:t>
+        <w:t xml:space="preserve">Application performs as expected when cross site scripting or SQL injections are entered into input fields </w:t>
+      </w:r>
+      <w:proofErr w:type="spellStart"/>
+      <w:r>
+        <w:t>eg</w:t>
+      </w:r>
+      <w:proofErr w:type="spellEnd"/>
+      <w:r>
+        <w:t xml:space="preserve"> “&gt;&lt;script&gt;alert(‘hello</w:t>
+      </w:r>
+      <w:proofErr w:type="gramStart"/>
+      <w:r>
+        <w:t>’)&lt;</w:t>
+      </w:r>
+      <w:proofErr w:type="gramEnd"/>
+      <w:r>
+        <w:t>/script&gt;”</w:t>
       </w:r>
     </w:p>
     <w:p/>
@@ -498,6 +835,92 @@
     </w:lvl>
   </w:abstractNum>
   <w:abstractNum w:abstractNumId="1" w15:restartNumberingAfterBreak="0">
+    <w:nsid w:val="27AC1BC6"/>
+    <w:multiLevelType w:val="hybridMultilevel"/>
+    <w:tmpl w:val="787A8280"/>
+    <w:lvl w:ilvl="0" w:tplc="0409000F">
+      <w:start w:val="1"/>
+      <w:numFmt w:val="decimal"/>
+      <w:lvlText w:val="%1."/>
+      <w:lvlJc w:val="left"/>
+      <w:pPr>
+        <w:ind w:left="720" w:hanging="360"/>
+      </w:pPr>
+    </w:lvl>
+    <w:lvl w:ilvl="1" w:tplc="04090019" w:tentative="1">
+      <w:start w:val="1"/>
+      <w:numFmt w:val="lowerLetter"/>
+      <w:lvlText w:val="%2."/>
+      <w:lvlJc w:val="left"/>
+      <w:pPr>
+        <w:ind w:left="1440" w:hanging="360"/>
+      </w:pPr>
+    </w:lvl>
+    <w:lvl w:ilvl="2" w:tplc="0409001B" w:tentative="1">
+      <w:start w:val="1"/>
+      <w:numFmt w:val="lowerRoman"/>
+      <w:lvlText w:val="%3."/>
+      <w:lvlJc w:val="right"/>
+      <w:pPr>
+        <w:ind w:left="2160" w:hanging="180"/>
+      </w:pPr>
+    </w:lvl>
+    <w:lvl w:ilvl="3" w:tplc="0409000F" w:tentative="1">
+      <w:start w:val="1"/>
+      <w:numFmt w:val="decimal"/>
+      <w:lvlText w:val="%4."/>
+      <w:lvlJc w:val="left"/>
+      <w:pPr>
+        <w:ind w:left="2880" w:hanging="360"/>
+      </w:pPr>
+    </w:lvl>
+    <w:lvl w:ilvl="4" w:tplc="04090019" w:tentative="1">
+      <w:start w:val="1"/>
+      <w:numFmt w:val="lowerLetter"/>
+      <w:lvlText w:val="%5."/>
+      <w:lvlJc w:val="left"/>
+      <w:pPr>
+        <w:ind w:left="3600" w:hanging="360"/>
+      </w:pPr>
+    </w:lvl>
+    <w:lvl w:ilvl="5" w:tplc="0409001B" w:tentative="1">
+      <w:start w:val="1"/>
+      <w:numFmt w:val="lowerRoman"/>
+      <w:lvlText w:val="%6."/>
+      <w:lvlJc w:val="right"/>
+      <w:pPr>
+        <w:ind w:left="4320" w:hanging="180"/>
+      </w:pPr>
+    </w:lvl>
+    <w:lvl w:ilvl="6" w:tplc="0409000F" w:tentative="1">
+      <w:start w:val="1"/>
+      <w:numFmt w:val="decimal"/>
+      <w:lvlText w:val="%7."/>
+      <w:lvlJc w:val="left"/>
+      <w:pPr>
+        <w:ind w:left="5040" w:hanging="360"/>
+      </w:pPr>
+    </w:lvl>
+    <w:lvl w:ilvl="7" w:tplc="04090019" w:tentative="1">
+      <w:start w:val="1"/>
+      <w:numFmt w:val="lowerLetter"/>
+      <w:lvlText w:val="%8."/>
+      <w:lvlJc w:val="left"/>
+      <w:pPr>
+        <w:ind w:left="5760" w:hanging="360"/>
+      </w:pPr>
+    </w:lvl>
+    <w:lvl w:ilvl="8" w:tplc="0409001B" w:tentative="1">
+      <w:start w:val="1"/>
+      <w:numFmt w:val="lowerRoman"/>
+      <w:lvlText w:val="%9."/>
+      <w:lvlJc w:val="right"/>
+      <w:pPr>
+        <w:ind w:left="6480" w:hanging="180"/>
+      </w:pPr>
+    </w:lvl>
+  </w:abstractNum>
+  <w:abstractNum w:abstractNumId="2" w15:restartNumberingAfterBreak="0">
     <w:nsid w:val="58533293"/>
     <w:multiLevelType w:val="multilevel"/>
     <w:tmpl w:val="E83E2CF6"/>
@@ -611,10 +1034,13 @@
     </w:lvl>
   </w:abstractNum>
   <w:num w:numId="1">
-    <w:abstractNumId w:val="1"/>
+    <w:abstractNumId w:val="2"/>
   </w:num>
   <w:num w:numId="2">
     <w:abstractNumId w:val="0"/>
+  </w:num>
+  <w:num w:numId="3">
+    <w:abstractNumId w:val="1"/>
   </w:num>
 </w:numbering>
 </file>
@@ -1190,6 +1616,17 @@
       <w:szCs w:val="30"/>
     </w:rPr>
   </w:style>
+  <w:style w:type="paragraph" w:styleId="ListParagraph">
+    <w:name w:val="List Paragraph"/>
+    <w:basedOn w:val="Normal"/>
+    <w:uiPriority w:val="34"/>
+    <w:qFormat/>
+    <w:rsid w:val="00974B08"/>
+    <w:pPr>
+      <w:ind w:left="720"/>
+      <w:contextualSpacing/>
+    </w:pPr>
+  </w:style>
 </w:styles>
 </file>
 

</xml_diff>

<commit_message>
added more manual tests!
</commit_message>
<xml_diff>
--- a/ManualTestCases.docx
+++ b/ManualTestCases.docx
@@ -64,6 +64,9 @@
       <w:r>
         <w:t xml:space="preserve"> Filter screen contains a changing number of records</w:t>
       </w:r>
+      <w:r>
+        <w:t>, duplicate computer names</w:t>
+      </w:r>
     </w:p>
     <w:p>
       <w:pPr>
@@ -82,12 +85,95 @@
       </w:r>
       <w:proofErr w:type="spellEnd"/>
       <w:r>
-        <w:t xml:space="preserve"> Clicking ‘Next’ until the end of filter screen resul</w:t>
-      </w:r>
+        <w:t xml:space="preserve"> Clicking ‘Next’ until the end of filter screen results</w:t>
+      </w:r>
+    </w:p>
+    <w:p>
       <w:bookmarkStart w:id="0" w:name="_GoBack"/>
       <w:bookmarkEnd w:id="0"/>
-      <w:r>
-        <w:t>ts</w:t>
+    </w:p>
+    <w:p>
+      <w:r>
+        <w:t xml:space="preserve">Scenario: As a user, I should be able to </w:t>
+      </w:r>
+      <w:r>
+        <w:t>delete a computer</w:t>
+      </w:r>
+    </w:p>
+    <w:p>
+      <w:r>
+        <w:t>Given the Homepage has loaded</w:t>
+      </w:r>
+    </w:p>
+    <w:p>
+      <w:r>
+        <w:t>And</w:t>
+      </w:r>
+      <w:r>
+        <w:t xml:space="preserve"> </w:t>
+      </w:r>
+      <w:r>
+        <w:t>I create a computer called ‘</w:t>
+      </w:r>
+      <w:proofErr w:type="spellStart"/>
+      <w:r>
+        <w:t>DeleteTest</w:t>
+      </w:r>
+      <w:proofErr w:type="spellEnd"/>
+      <w:r>
+        <w:t>’</w:t>
+      </w:r>
+    </w:p>
+    <w:p>
+      <w:r>
+        <w:t xml:space="preserve">And </w:t>
+      </w:r>
+      <w:r>
+        <w:t>I search for computer called ‘</w:t>
+      </w:r>
+      <w:proofErr w:type="spellStart"/>
+      <w:r>
+        <w:t>DeleteTest</w:t>
+      </w:r>
+      <w:proofErr w:type="spellEnd"/>
+      <w:r>
+        <w:t>’</w:t>
+      </w:r>
+    </w:p>
+    <w:p>
+      <w:r>
+        <w:t>And I edit the computer called ‘</w:t>
+      </w:r>
+      <w:proofErr w:type="spellStart"/>
+      <w:r>
+        <w:t>DeleteTest</w:t>
+      </w:r>
+      <w:proofErr w:type="spellEnd"/>
+      <w:r>
+        <w:t>’</w:t>
+      </w:r>
+    </w:p>
+    <w:p>
+      <w:r>
+        <w:t>And I click on the ‘Delete this computer’ button</w:t>
+      </w:r>
+    </w:p>
+    <w:p>
+      <w:r>
+        <w:t>When I search for the computer called ‘</w:t>
+      </w:r>
+      <w:proofErr w:type="spellStart"/>
+      <w:r>
+        <w:t>DeleteTest</w:t>
+      </w:r>
+      <w:proofErr w:type="spellEnd"/>
+      <w:r>
+        <w:t>’</w:t>
+      </w:r>
+    </w:p>
+    <w:p>
+      <w:r>
+        <w:t>Then there are 0 results</w:t>
       </w:r>
     </w:p>
     <w:p/>
@@ -278,10 +364,7 @@
     <w:p/>
     <w:p>
       <w:r>
-        <w:t xml:space="preserve">Scenario: As a user, </w:t>
-      </w:r>
-      <w:r>
-        <w:t>I should be able to sort results by ascending Computer name</w:t>
+        <w:t>Scenario: As a user, I should be able to sort results by ascending Computer name</w:t>
       </w:r>
     </w:p>
     <w:p>
@@ -291,13 +374,8 @@
     </w:p>
     <w:p>
       <w:r>
-        <w:t>When</w:t>
-      </w:r>
-      <w:r>
-        <w:t xml:space="preserve"> </w:t>
-      </w:r>
-      <w:r>
-        <w:t>I click on the Computer name sort arrow up</w:t>
+        <w:lastRenderedPageBreak/>
+        <w:t>When I click on the Computer name sort arrow up</w:t>
       </w:r>
     </w:p>
     <w:p>
@@ -308,10 +386,7 @@
     <w:p/>
     <w:p>
       <w:r>
-        <w:t>Scenario: As a user, I should be able to sort results by ascending Computer name</w:t>
-      </w:r>
-      <w:r>
-        <w:t xml:space="preserve"> and go to the next page</w:t>
+        <w:t>Scenario: As a user, I should be able to sort results by ascending Computer name and go to the next page</w:t>
       </w:r>
     </w:p>
     <w:p>
@@ -321,21 +396,12 @@
     </w:p>
     <w:p>
       <w:r>
-        <w:t>When I click on the Computer name sort arrow</w:t>
-      </w:r>
-      <w:r>
-        <w:t xml:space="preserve"> up</w:t>
-      </w:r>
-    </w:p>
-    <w:p>
-      <w:r>
-        <w:t>And</w:t>
-      </w:r>
-      <w:r>
-        <w:t xml:space="preserve"> </w:t>
-      </w:r>
-      <w:r>
-        <w:t>I click on the next button</w:t>
+        <w:t>When I click on the Computer name sort arrow up</w:t>
+      </w:r>
+    </w:p>
+    <w:p>
+      <w:r>
+        <w:t>And I click on the next button</w:t>
       </w:r>
     </w:p>
     <w:p>
@@ -346,14 +412,7 @@
     <w:p/>
     <w:p>
       <w:r>
-        <w:lastRenderedPageBreak/>
-        <w:t xml:space="preserve">Scenario: As a user, I should be able to sort results by ascending Computer name and go to the </w:t>
-      </w:r>
-      <w:r>
-        <w:t>previous</w:t>
-      </w:r>
-      <w:r>
-        <w:t xml:space="preserve"> page</w:t>
+        <w:t>Scenario: As a user, I should be able to sort results by ascending Computer name and go to the previous page</w:t>
       </w:r>
     </w:p>
     <w:p>
@@ -363,10 +422,7 @@
     </w:p>
     <w:p>
       <w:r>
-        <w:t>When I click on the Computer name sort arrow</w:t>
-      </w:r>
-      <w:r>
-        <w:t xml:space="preserve"> up</w:t>
+        <w:t>When I click on the Computer name sort arrow up</w:t>
       </w:r>
     </w:p>
     <w:p>
@@ -381,28 +437,13 @@
     </w:p>
     <w:p>
       <w:r>
-        <w:t xml:space="preserve">Then </w:t>
-      </w:r>
-      <w:r>
-        <w:t xml:space="preserve">the </w:t>
-      </w:r>
-      <w:r>
-        <w:t>previous</w:t>
-      </w:r>
-      <w:r>
-        <w:t xml:space="preserve"> page is sorted by ascending order</w:t>
-      </w:r>
-    </w:p>
-    <w:p/>
-    <w:p>
-      <w:r>
-        <w:t xml:space="preserve">Scenario: As a user, I should be able to sort results by </w:t>
-      </w:r>
-      <w:r>
-        <w:t>de</w:t>
-      </w:r>
-      <w:r>
-        <w:t>scending Computer name</w:t>
+        <w:t>Then the previous page is sorted by ascending order</w:t>
+      </w:r>
+    </w:p>
+    <w:p/>
+    <w:p>
+      <w:r>
+        <w:t>Scenario: As a user, I should be able to sort results by descending Computer name</w:t>
       </w:r>
     </w:p>
     <w:p>
@@ -412,10 +453,7 @@
     </w:p>
     <w:p>
       <w:r>
-        <w:t>When I click on the Computer name sort arrow</w:t>
-      </w:r>
-      <w:r>
-        <w:t xml:space="preserve"> down</w:t>
+        <w:t>When I click on the Computer name sort arrow down</w:t>
       </w:r>
     </w:p>
     <w:p>
@@ -436,10 +474,7 @@
     </w:p>
     <w:p>
       <w:r>
-        <w:t>When I click on the Computer name sort arrow</w:t>
-      </w:r>
-      <w:r>
-        <w:t xml:space="preserve"> down</w:t>
+        <w:t>When I click on the Computer name sort arrow down</w:t>
       </w:r>
     </w:p>
     <w:p>
@@ -465,10 +500,7 @@
     </w:p>
     <w:p>
       <w:r>
-        <w:t>When I click on the Computer name sort arrow</w:t>
-      </w:r>
-      <w:r>
-        <w:t xml:space="preserve"> down</w:t>
+        <w:t>When I click on the Computer name sort arrow down</w:t>
       </w:r>
     </w:p>
     <w:p>
@@ -524,6 +556,7 @@
     </w:p>
     <w:p>
       <w:r>
+        <w:lastRenderedPageBreak/>
         <w:t>Then the number of computers in the database should increase by 1</w:t>
       </w:r>
     </w:p>
@@ -561,7 +594,6 @@
     <w:p/>
     <w:p>
       <w:r>
-        <w:lastRenderedPageBreak/>
         <w:t>Scenario: As a developer, when a computer is deleted, then the number of computers should decrease by 1</w:t>
       </w:r>
     </w:p>

</xml_diff>